<commit_message>
sua bai 4 5
</commit_message>
<xml_diff>
--- a/module1/2.Thuat toan/4. lon nhat trong n so.docx
+++ b/module1/2.Thuat toan/4. lon nhat trong n so.docx
@@ -20,35 +20,7 @@
           <w:sz w:val="28"/>
           <w:szCs w:val="28"/>
         </w:rPr>
-        <w:t>Mô t</w:t>
-      </w:r>
-      <w:r>
-        <w:rPr>
-          <w:sz w:val="28"/>
-          <w:szCs w:val="28"/>
-        </w:rPr>
-        <w:t>ả</w:t>
-      </w:r>
-      <w:r>
-        <w:rPr>
-          <w:sz w:val="28"/>
-          <w:szCs w:val="28"/>
-        </w:rPr>
-        <w:t xml:space="preserve"> thu</w:t>
-      </w:r>
-      <w:r>
-        <w:rPr>
-          <w:sz w:val="28"/>
-          <w:szCs w:val="28"/>
-        </w:rPr>
-        <w:t>ậ</w:t>
-      </w:r>
-      <w:r>
-        <w:rPr>
-          <w:sz w:val="28"/>
-          <w:szCs w:val="28"/>
-        </w:rPr>
-        <w:t xml:space="preserve">t toán </w:t>
+        <w:t xml:space="preserve">Mô tả thuật toán </w:t>
       </w:r>
       <w:proofErr w:type="spellStart"/>
       <w:r>
@@ -225,23 +197,41 @@
       </w:r>
     </w:p>
     <w:p>
-      <w:r>
-        <w:t>i = 1</w:t>
-      </w:r>
-    </w:p>
-    <w:p>
-      <w:r>
-        <w:t>Loop</w:t>
-      </w:r>
-    </w:p>
-    <w:p>
-      <w:r>
-        <w:t>If i &lt;= N</w:t>
-      </w:r>
-    </w:p>
-    <w:p>
-      <w:r>
-        <w:t>Loop</w:t>
+      <w:pPr>
+        <w:rPr>
+          <w:lang w:val="en-US"/>
+        </w:rPr>
+      </w:pPr>
+      <w:r>
+        <w:t xml:space="preserve">i = </w:t>
+      </w:r>
+      <w:r>
+        <w:rPr>
+          <w:lang w:val="en-US"/>
+        </w:rPr>
+        <w:t>2</w:t>
+      </w:r>
+    </w:p>
+    <w:p>
+      <w:pPr>
+        <w:rPr>
+          <w:lang w:val="en-US"/>
+        </w:rPr>
+      </w:pPr>
+      <w:r>
+        <w:rPr>
+          <w:lang w:val="en-US"/>
+        </w:rPr>
+        <w:t xml:space="preserve">While </w:t>
+      </w:r>
+      <w:r>
+        <w:t>i &lt;= N</w:t>
+      </w:r>
+      <w:r>
+        <w:rPr>
+          <w:lang w:val="en-US"/>
+        </w:rPr>
+        <w:t xml:space="preserve"> do</w:t>
       </w:r>
     </w:p>
     <w:p>
@@ -249,7 +239,22 @@
         <w:ind w:firstLine="720"/>
       </w:pPr>
       <w:r>
-        <w:t>If Max &lt; Ai</w:t>
+        <w:rPr>
+          <w:lang w:val="en-US"/>
+        </w:rPr>
+        <w:t xml:space="preserve">If </w:t>
+      </w:r>
+      <w:r>
+        <w:t xml:space="preserve">Max </w:t>
+      </w:r>
+      <w:r>
+        <w:rPr>
+          <w:lang w:val="en-US"/>
+        </w:rPr>
+        <w:t>&lt;</w:t>
+      </w:r>
+      <w:r>
+        <w:t xml:space="preserve"> Ai</w:t>
       </w:r>
     </w:p>
     <w:p>
@@ -263,35 +268,52 @@
     <w:p>
       <w:pPr>
         <w:ind w:firstLine="720"/>
+        <w:rPr>
+          <w:lang w:val="en-US"/>
+        </w:rPr>
       </w:pPr>
       <w:r>
         <w:t>i = i + 1</w:t>
       </w:r>
     </w:p>
     <w:p>
-      <w:r>
-        <w:t>End loop</w:t>
-      </w:r>
-    </w:p>
-    <w:p>
-      <w:r>
-        <w:t>Else</w:t>
-      </w:r>
-    </w:p>
-    <w:p>
-      <w:r>
-        <w:tab/>
+      <w:pPr>
+        <w:ind w:firstLine="720"/>
+        <w:rPr>
+          <w:lang w:val="en-US"/>
+        </w:rPr>
+      </w:pPr>
+      <w:r>
+        <w:rPr>
+          <w:lang w:val="en-US"/>
+        </w:rPr>
+        <w:t>Else i = i + 1</w:t>
+      </w:r>
+    </w:p>
+    <w:p>
+      <w:pPr>
+        <w:rPr>
+          <w:lang w:val="en-US"/>
+        </w:rPr>
+      </w:pPr>
+      <w:r>
+        <w:t xml:space="preserve">End </w:t>
+      </w:r>
+      <w:r>
+        <w:rPr>
+          <w:lang w:val="en-US"/>
+        </w:rPr>
+        <w:t>do</w:t>
+      </w:r>
+    </w:p>
+    <w:p>
+      <w:pPr>
+        <w:rPr>
+          <w:lang w:val="en-US"/>
+        </w:rPr>
+      </w:pPr>
+      <w:r>
         <w:t>Output Max</w:t>
-      </w:r>
-      <w:bookmarkStart w:id="1" w:name="_GoBack"/>
-      <w:bookmarkEnd w:id="1"/>
-    </w:p>
-    <w:p>
-      <w:pPr>
-        <w:ind w:firstLine="720"/>
-      </w:pPr>
-      <w:r>
-        <w:t xml:space="preserve"> </w:t>
       </w:r>
     </w:p>
     <w:p>
@@ -329,28 +351,17 @@
           <w:b/>
         </w:rPr>
         <w:lastRenderedPageBreak/>
-        <w:t>Lưu đ</w:t>
-      </w:r>
-      <w:r>
+        <w:t>Lưu đồ:</w:t>
+      </w:r>
+    </w:p>
+    <w:p>
+      <w:pPr>
+        <w:jc w:val="center"/>
         <w:rPr>
           <w:b/>
         </w:rPr>
-        <w:t>ồ</w:t>
-      </w:r>
-      <w:r>
-        <w:rPr>
-          <w:b/>
-        </w:rPr>
-        <w:t>:</w:t>
-      </w:r>
-    </w:p>
-    <w:p>
-      <w:pPr>
-        <w:jc w:val="center"/>
-        <w:rPr>
-          <w:b/>
-        </w:rPr>
-      </w:pPr>
+      </w:pPr>
+      <w:bookmarkStart w:id="1" w:name="_GoBack"/>
       <w:r>
         <w:rPr>
           <w:b/>
@@ -358,21 +369,28 @@
           <w:lang w:val="en-US"/>
         </w:rPr>
         <w:drawing>
-          <wp:inline distT="114300" distB="114300" distL="114300" distR="114300">
-            <wp:extent cx="4295775" cy="6296025"/>
+          <wp:inline distT="0" distB="0" distL="0" distR="0">
+            <wp:extent cx="3436620" cy="5036820"/>
             <wp:effectExtent l="0" t="0" r="0" b="0"/>
-            <wp:docPr id="1" name="image1.png"/>
-            <wp:cNvGraphicFramePr/>
+            <wp:docPr id="2" name="Picture 2"/>
+            <wp:cNvGraphicFramePr>
+              <a:graphicFrameLocks xmlns:a="http://schemas.openxmlformats.org/drawingml/2006/main" noChangeAspect="1"/>
+            </wp:cNvGraphicFramePr>
             <a:graphic xmlns:a="http://schemas.openxmlformats.org/drawingml/2006/main">
               <a:graphicData uri="http://schemas.openxmlformats.org/drawingml/2006/picture">
                 <pic:pic xmlns:pic="http://schemas.openxmlformats.org/drawingml/2006/picture">
                   <pic:nvPicPr>
-                    <pic:cNvPr id="0" name="image1.png"/>
-                    <pic:cNvPicPr preferRelativeResize="0"/>
+                    <pic:cNvPr id="0" name="4. lon nhat trong n so.png"/>
+                    <pic:cNvPicPr/>
                   </pic:nvPicPr>
                   <pic:blipFill>
-                    <a:blip r:embed="rId6"/>
-                    <a:srcRect/>
+                    <a:blip r:embed="rId6">
+                      <a:extLst>
+                        <a:ext uri="{28A0092B-C50C-407E-A947-70E740481C1C}">
+                          <a14:useLocalDpi xmlns:a14="http://schemas.microsoft.com/office/drawing/2010/main" val="0"/>
+                        </a:ext>
+                      </a:extLst>
+                    </a:blip>
                     <a:stretch>
                       <a:fillRect/>
                     </a:stretch>
@@ -380,12 +398,11 @@
                   <pic:spPr>
                     <a:xfrm>
                       <a:off x="0" y="0"/>
-                      <a:ext cx="4295775" cy="6296025"/>
+                      <a:ext cx="3436620" cy="5036820"/>
                     </a:xfrm>
                     <a:prstGeom prst="rect">
                       <a:avLst/>
                     </a:prstGeom>
-                    <a:ln/>
                   </pic:spPr>
                 </pic:pic>
               </a:graphicData>
@@ -393,6 +410,7 @@
           </wp:inline>
         </w:drawing>
       </w:r>
+      <w:bookmarkEnd w:id="1"/>
     </w:p>
     <w:p>
       <w:pPr>

</xml_diff>